<commit_message>
Updated week 1 notes
</commit_message>
<xml_diff>
--- a/Week 1 notes.docx
+++ b/Week 1 notes.docx
@@ -232,9 +232,338 @@
       <w:r>
         <w:t>.</w:t>
       </w:r>
+    </w:p>
+    <w:p>
+      <w:pPr>
+        <w:pStyle w:val="ListParagraph"/>
+        <w:numPr>
+          <w:ilvl w:val="0"/>
+          <w:numId w:val="3"/>
+        </w:numPr>
+      </w:pPr>
+      <w:r>
+        <w:t>“%s” is to output strings</w:t>
+      </w:r>
+    </w:p>
+    <w:p>
+      <w:pPr>
+        <w:pStyle w:val="ListParagraph"/>
+        <w:numPr>
+          <w:ilvl w:val="0"/>
+          <w:numId w:val="3"/>
+        </w:numPr>
+      </w:pPr>
+      <w:r>
+        <w:t xml:space="preserve">Parameter = the placeholder for the function, to let it know we’re </w:t>
+      </w:r>
+      <w:proofErr w:type="spellStart"/>
+      <w:r>
+        <w:t>gonna</w:t>
+      </w:r>
+      <w:proofErr w:type="spellEnd"/>
+      <w:r>
+        <w:t xml:space="preserve"> pass something to it</w:t>
+      </w:r>
+    </w:p>
+    <w:p>
+      <w:pPr>
+        <w:pStyle w:val="ListParagraph"/>
+        <w:numPr>
+          <w:ilvl w:val="0"/>
+          <w:numId w:val="3"/>
+        </w:numPr>
+      </w:pPr>
+      <w:r>
+        <w:t>Argument = The actual value that we pass</w:t>
+      </w:r>
+    </w:p>
+    <w:p>
+      <w:pPr>
+        <w:pStyle w:val="ListParagraph"/>
+        <w:numPr>
+          <w:ilvl w:val="0"/>
+          <w:numId w:val="3"/>
+        </w:numPr>
+      </w:pPr>
+      <w:r>
+        <w:drawing>
+          <wp:inline distT="0" distB="0" distL="0" distR="0" wp14:anchorId="293B7CB4" wp14:editId="048FCA64">
+            <wp:extent cx="4468483" cy="2600409"/>
+            <wp:effectExtent l="0" t="0" r="8890" b="0"/>
+            <wp:docPr id="1" name="Picture 1"/>
+            <wp:cNvGraphicFramePr>
+              <a:graphicFrameLocks xmlns:a="http://schemas.openxmlformats.org/drawingml/2006/main" noChangeAspect="1"/>
+            </wp:cNvGraphicFramePr>
+            <a:graphic xmlns:a="http://schemas.openxmlformats.org/drawingml/2006/main">
+              <a:graphicData uri="http://schemas.openxmlformats.org/drawingml/2006/picture">
+                <pic:pic xmlns:pic="http://schemas.openxmlformats.org/drawingml/2006/picture">
+                  <pic:nvPicPr>
+                    <pic:cNvPr id="1" name=""/>
+                    <pic:cNvPicPr/>
+                  </pic:nvPicPr>
+                  <pic:blipFill>
+                    <a:blip r:embed="rId5"/>
+                    <a:stretch>
+                      <a:fillRect/>
+                    </a:stretch>
+                  </pic:blipFill>
+                  <pic:spPr>
+                    <a:xfrm>
+                      <a:off x="0" y="0"/>
+                      <a:ext cx="4482151" cy="2608363"/>
+                    </a:xfrm>
+                    <a:prstGeom prst="rect">
+                      <a:avLst/>
+                    </a:prstGeom>
+                  </pic:spPr>
+                </pic:pic>
+              </a:graphicData>
+            </a:graphic>
+          </wp:inline>
+        </w:drawing>
+      </w:r>
+    </w:p>
+    <w:p>
+      <w:pPr>
+        <w:pStyle w:val="ListParagraph"/>
+        <w:numPr>
+          <w:ilvl w:val="0"/>
+          <w:numId w:val="3"/>
+        </w:numPr>
+      </w:pPr>
+      <w:r>
+        <w:lastRenderedPageBreak/>
+        <w:t xml:space="preserve">Note: </w:t>
+      </w:r>
+      <w:proofErr w:type="spellStart"/>
+      <w:r>
+        <w:t>get_string</w:t>
+      </w:r>
+      <w:proofErr w:type="spellEnd"/>
+      <w:r>
+        <w:t xml:space="preserve"> is part of the cs50 header file, we can’t use it in the piscine</w:t>
+      </w:r>
+    </w:p>
+    <w:p>
+      <w:pPr>
+        <w:pStyle w:val="ListParagraph"/>
+        <w:numPr>
+          <w:ilvl w:val="0"/>
+          <w:numId w:val="3"/>
+        </w:numPr>
+      </w:pPr>
+      <w:r>
+        <w:t xml:space="preserve">Note: </w:t>
+      </w:r>
+      <w:proofErr w:type="spellStart"/>
+      <w:r>
+        <w:t>scanf</w:t>
+      </w:r>
+      <w:proofErr w:type="spellEnd"/>
+      <w:r>
+        <w:t xml:space="preserve"> can only be used for receiving input. If we wanted to write “What’s your name?”, then we need to use a </w:t>
+      </w:r>
+      <w:proofErr w:type="spellStart"/>
+      <w:r>
+        <w:t>printf</w:t>
+      </w:r>
+      <w:proofErr w:type="spellEnd"/>
+      <w:r>
+        <w:t xml:space="preserve"> statement before it.</w:t>
+      </w:r>
+    </w:p>
+    <w:p>
+      <w:pPr>
+        <w:pStyle w:val="ListParagraph"/>
+        <w:numPr>
+          <w:ilvl w:val="0"/>
+          <w:numId w:val="3"/>
+        </w:numPr>
+      </w:pPr>
+      <w:r>
+        <w:t>Note: the string data type is also part of the cs50 header file. We’ll need to use character arrays.</w:t>
+      </w:r>
+    </w:p>
+    <w:p>
+      <w:pPr>
+        <w:pStyle w:val="ListParagraph"/>
+        <w:numPr>
+          <w:ilvl w:val="0"/>
+          <w:numId w:val="3"/>
+        </w:numPr>
+      </w:pPr>
+      <w:r>
+        <w:t>For formatting reference : “%s” for strings, “%</w:t>
+      </w:r>
+      <w:proofErr w:type="spellStart"/>
+      <w:r>
+        <w:t>i</w:t>
+      </w:r>
+      <w:proofErr w:type="spellEnd"/>
+      <w:r>
+        <w:t>” for integers</w:t>
+      </w:r>
+      <w:r>
+        <w:t xml:space="preserve"> and “%c” for characters</w:t>
+      </w:r>
+    </w:p>
+    <w:p/>
+    <w:p>
+      <w:r>
+        <w:t>Conditionals</w:t>
+      </w:r>
+      <w:r>
+        <w:t xml:space="preserve"> and variables</w:t>
+      </w:r>
+      <w:r>
+        <w:t>:</w:t>
+      </w:r>
+    </w:p>
+    <w:p>
+      <w:pPr>
+        <w:pStyle w:val="ListParagraph"/>
+        <w:numPr>
+          <w:ilvl w:val="0"/>
+          <w:numId w:val="4"/>
+        </w:numPr>
+      </w:pPr>
+      <w:r>
+        <w:t>Note: counter = counter + 1 is the same as counter += 1</w:t>
+      </w:r>
+      <w:r>
+        <w:t xml:space="preserve"> and counter++ </w:t>
+      </w:r>
+    </w:p>
+    <w:p>
+      <w:pPr>
+        <w:pStyle w:val="ListParagraph"/>
+        <w:numPr>
+          <w:ilvl w:val="0"/>
+          <w:numId w:val="4"/>
+        </w:numPr>
+      </w:pPr>
+      <w:r>
+        <w:t>When we type ./filename to run the program, the ./ means that the file is in the current folder</w:t>
+      </w:r>
+    </w:p>
+    <w:p>
+      <w:pPr>
+        <w:pStyle w:val="ListParagraph"/>
+        <w:numPr>
+          <w:ilvl w:val="0"/>
+          <w:numId w:val="4"/>
+        </w:numPr>
+      </w:pPr>
+      <w:proofErr w:type="spellStart"/>
+      <w:proofErr w:type="gramStart"/>
+      <w:r>
+        <w:t>scanf</w:t>
+      </w:r>
+      <w:proofErr w:type="spellEnd"/>
+      <w:proofErr w:type="gramEnd"/>
+      <w:r>
+        <w:t xml:space="preserve"> requires the format </w:t>
+      </w:r>
+      <w:r>
+        <w:t>and also a memory address of the variable where it should put the value that was read.</w:t>
+      </w:r>
+      <w:r>
+        <w:t xml:space="preserve"> So we need %</w:t>
+      </w:r>
+      <w:proofErr w:type="spellStart"/>
+      <w:r>
+        <w:t>i</w:t>
+      </w:r>
+      <w:proofErr w:type="spellEnd"/>
+      <w:r>
+        <w:t xml:space="preserve"> and also the memory address symbol &amp;</w:t>
+      </w:r>
+    </w:p>
+    <w:p>
+      <w:pPr>
+        <w:pStyle w:val="ListParagraph"/>
+        <w:numPr>
+          <w:ilvl w:val="0"/>
+          <w:numId w:val="4"/>
+        </w:numPr>
+      </w:pPr>
+      <w:r>
+        <w:t>Note that all C strings end in \0. This in turn can cause a lot of buffer overflow issues, which in turn can cause hackers to exploit poorly written code.</w:t>
+      </w:r>
+    </w:p>
+    <w:p>
+      <w:pPr>
+        <w:pStyle w:val="ListParagraph"/>
+        <w:numPr>
+          <w:ilvl w:val="0"/>
+          <w:numId w:val="4"/>
+        </w:numPr>
+      </w:pPr>
+      <w:r>
+        <w:t>When entering only a single character, use single quotes. When entering a string, use double quotes.</w:t>
+      </w:r>
+    </w:p>
+    <w:p>
+      <w:pPr>
+        <w:pStyle w:val="ListParagraph"/>
+        <w:numPr>
+          <w:ilvl w:val="0"/>
+          <w:numId w:val="4"/>
+        </w:numPr>
+      </w:pPr>
+      <w:r>
+        <w:drawing>
+          <wp:inline distT="0" distB="0" distL="0" distR="0" wp14:anchorId="780626FE" wp14:editId="309DA1D0">
+            <wp:extent cx="5943600" cy="2568575"/>
+            <wp:effectExtent l="0" t="0" r="0" b="3175"/>
+            <wp:docPr id="2" name="Picture 2"/>
+            <wp:cNvGraphicFramePr>
+              <a:graphicFrameLocks xmlns:a="http://schemas.openxmlformats.org/drawingml/2006/main" noChangeAspect="1"/>
+            </wp:cNvGraphicFramePr>
+            <a:graphic xmlns:a="http://schemas.openxmlformats.org/drawingml/2006/main">
+              <a:graphicData uri="http://schemas.openxmlformats.org/drawingml/2006/picture">
+                <pic:pic xmlns:pic="http://schemas.openxmlformats.org/drawingml/2006/picture">
+                  <pic:nvPicPr>
+                    <pic:cNvPr id="1" name=""/>
+                    <pic:cNvPicPr/>
+                  </pic:nvPicPr>
+                  <pic:blipFill>
+                    <a:blip r:embed="rId6"/>
+                    <a:stretch>
+                      <a:fillRect/>
+                    </a:stretch>
+                  </pic:blipFill>
+                  <pic:spPr>
+                    <a:xfrm>
+                      <a:off x="0" y="0"/>
+                      <a:ext cx="5943600" cy="2568575"/>
+                    </a:xfrm>
+                    <a:prstGeom prst="rect">
+                      <a:avLst/>
+                    </a:prstGeom>
+                  </pic:spPr>
+                </pic:pic>
+              </a:graphicData>
+            </a:graphic>
+          </wp:inline>
+        </w:drawing>
+      </w:r>
+    </w:p>
+    <w:p>
+      <w:pPr>
+        <w:pStyle w:val="ListParagraph"/>
+        <w:numPr>
+          <w:ilvl w:val="0"/>
+          <w:numId w:val="4"/>
+        </w:numPr>
+      </w:pPr>
+      <w:r>
+        <w:t>The above is the use of the OR operator in C</w:t>
+      </w:r>
       <w:bookmarkStart w:id="0" w:name="_GoBack"/>
       <w:bookmarkEnd w:id="0"/>
     </w:p>
+    <w:p/>
     <w:sectPr>
       <w:pgSz w:w="12240" w:h="15840"/>
       <w:pgMar w:top="1440" w:right="1440" w:bottom="1440" w:left="1440" w:header="720" w:footer="720" w:gutter="0"/>
@@ -248,6 +577,95 @@
 <file path=word/numbering.xml><?xml version="1.0" encoding="utf-8"?>
 <w:numbering xmlns:wpc="http://schemas.microsoft.com/office/word/2010/wordprocessingCanvas" xmlns:mc="http://schemas.openxmlformats.org/markup-compatibility/2006" xmlns:o="urn:schemas-microsoft-com:office:office" xmlns:r="http://schemas.openxmlformats.org/officeDocument/2006/relationships" xmlns:m="http://schemas.openxmlformats.org/officeDocument/2006/math" xmlns:v="urn:schemas-microsoft-com:vml" xmlns:wp14="http://schemas.microsoft.com/office/word/2010/wordprocessingDrawing" xmlns:wp="http://schemas.openxmlformats.org/drawingml/2006/wordprocessingDrawing" xmlns:w10="urn:schemas-microsoft-com:office:word" xmlns:w="http://schemas.openxmlformats.org/wordprocessingml/2006/main" xmlns:w14="http://schemas.microsoft.com/office/word/2010/wordml" xmlns:w15="http://schemas.microsoft.com/office/word/2012/wordml" xmlns:wpg="http://schemas.microsoft.com/office/word/2010/wordprocessingGroup" xmlns:wpi="http://schemas.microsoft.com/office/word/2010/wordprocessingInk" xmlns:wne="http://schemas.microsoft.com/office/word/2006/wordml" xmlns:wps="http://schemas.microsoft.com/office/word/2010/wordprocessingShape" mc:Ignorable="w14 w15 wp14">
   <w:abstractNum w:abstractNumId="0">
+    <w:nsid w:val="0CF70238"/>
+    <w:multiLevelType w:val="hybridMultilevel"/>
+    <w:tmpl w:val="62F4CA92"/>
+    <w:lvl w:ilvl="0" w:tplc="0409000F">
+      <w:start w:val="1"/>
+      <w:numFmt w:val="decimal"/>
+      <w:lvlText w:val="%1."/>
+      <w:lvlJc w:val="left"/>
+      <w:pPr>
+        <w:ind w:left="720" w:hanging="360"/>
+      </w:pPr>
+      <w:rPr>
+        <w:rFonts w:hint="default"/>
+      </w:rPr>
+    </w:lvl>
+    <w:lvl w:ilvl="1" w:tplc="04090019" w:tentative="1">
+      <w:start w:val="1"/>
+      <w:numFmt w:val="lowerLetter"/>
+      <w:lvlText w:val="%2."/>
+      <w:lvlJc w:val="left"/>
+      <w:pPr>
+        <w:ind w:left="1440" w:hanging="360"/>
+      </w:pPr>
+    </w:lvl>
+    <w:lvl w:ilvl="2" w:tplc="0409001B" w:tentative="1">
+      <w:start w:val="1"/>
+      <w:numFmt w:val="lowerRoman"/>
+      <w:lvlText w:val="%3."/>
+      <w:lvlJc w:val="right"/>
+      <w:pPr>
+        <w:ind w:left="2160" w:hanging="180"/>
+      </w:pPr>
+    </w:lvl>
+    <w:lvl w:ilvl="3" w:tplc="0409000F" w:tentative="1">
+      <w:start w:val="1"/>
+      <w:numFmt w:val="decimal"/>
+      <w:lvlText w:val="%4."/>
+      <w:lvlJc w:val="left"/>
+      <w:pPr>
+        <w:ind w:left="2880" w:hanging="360"/>
+      </w:pPr>
+    </w:lvl>
+    <w:lvl w:ilvl="4" w:tplc="04090019" w:tentative="1">
+      <w:start w:val="1"/>
+      <w:numFmt w:val="lowerLetter"/>
+      <w:lvlText w:val="%5."/>
+      <w:lvlJc w:val="left"/>
+      <w:pPr>
+        <w:ind w:left="3600" w:hanging="360"/>
+      </w:pPr>
+    </w:lvl>
+    <w:lvl w:ilvl="5" w:tplc="0409001B" w:tentative="1">
+      <w:start w:val="1"/>
+      <w:numFmt w:val="lowerRoman"/>
+      <w:lvlText w:val="%6."/>
+      <w:lvlJc w:val="right"/>
+      <w:pPr>
+        <w:ind w:left="4320" w:hanging="180"/>
+      </w:pPr>
+    </w:lvl>
+    <w:lvl w:ilvl="6" w:tplc="0409000F" w:tentative="1">
+      <w:start w:val="1"/>
+      <w:numFmt w:val="decimal"/>
+      <w:lvlText w:val="%7."/>
+      <w:lvlJc w:val="left"/>
+      <w:pPr>
+        <w:ind w:left="5040" w:hanging="360"/>
+      </w:pPr>
+    </w:lvl>
+    <w:lvl w:ilvl="7" w:tplc="04090019" w:tentative="1">
+      <w:start w:val="1"/>
+      <w:numFmt w:val="lowerLetter"/>
+      <w:lvlText w:val="%8."/>
+      <w:lvlJc w:val="left"/>
+      <w:pPr>
+        <w:ind w:left="5760" w:hanging="360"/>
+      </w:pPr>
+    </w:lvl>
+    <w:lvl w:ilvl="8" w:tplc="0409001B" w:tentative="1">
+      <w:start w:val="1"/>
+      <w:numFmt w:val="lowerRoman"/>
+      <w:lvlText w:val="%9."/>
+      <w:lvlJc w:val="right"/>
+      <w:pPr>
+        <w:ind w:left="6480" w:hanging="180"/>
+      </w:pPr>
+    </w:lvl>
+  </w:abstractNum>
+  <w:abstractNum w:abstractNumId="1">
     <w:nsid w:val="162D61DE"/>
     <w:multiLevelType w:val="hybridMultilevel"/>
     <w:tmpl w:val="CA942F9C"/>
@@ -336,7 +754,7 @@
       </w:pPr>
     </w:lvl>
   </w:abstractNum>
-  <w:abstractNum w:abstractNumId="1">
+  <w:abstractNum w:abstractNumId="2">
     <w:nsid w:val="43083EC5"/>
     <w:multiLevelType w:val="hybridMultilevel"/>
     <w:tmpl w:val="45A8B18E"/>
@@ -425,7 +843,7 @@
       </w:pPr>
     </w:lvl>
   </w:abstractNum>
-  <w:abstractNum w:abstractNumId="2">
+  <w:abstractNum w:abstractNumId="3">
     <w:nsid w:val="5DC76802"/>
     <w:multiLevelType w:val="hybridMultilevel"/>
     <w:tmpl w:val="BE3A3494"/>
@@ -441,7 +859,7 @@
         <w:rFonts w:hint="default"/>
       </w:rPr>
     </w:lvl>
-    <w:lvl w:ilvl="1" w:tplc="04090019" w:tentative="1">
+    <w:lvl w:ilvl="1" w:tplc="04090019">
       <w:start w:val="1"/>
       <w:numFmt w:val="lowerLetter"/>
       <w:lvlText w:val="%2."/>
@@ -515,13 +933,16 @@
     </w:lvl>
   </w:abstractNum>
   <w:num w:numId="1">
+    <w:abstractNumId w:val="2"/>
+  </w:num>
+  <w:num w:numId="2">
     <w:abstractNumId w:val="1"/>
   </w:num>
-  <w:num w:numId="2">
+  <w:num w:numId="3">
+    <w:abstractNumId w:val="3"/>
+  </w:num>
+  <w:num w:numId="4">
     <w:abstractNumId w:val="0"/>
-  </w:num>
-  <w:num w:numId="3">
-    <w:abstractNumId w:val="2"/>
   </w:num>
 </w:numbering>
 </file>

</xml_diff>

<commit_message>
Added the repo, and finished week 1
</commit_message>
<xml_diff>
--- a/Week 1 notes.docx
+++ b/Week 1 notes.docx
@@ -55,7 +55,10 @@
         <w:t>If our input is the source code, and the output is machine code, then the algorithm which performs the conversion is the compiler</w:t>
       </w:r>
     </w:p>
-    <w:p/>
+    <w:p>
+      <w:bookmarkStart w:id="0" w:name="_GoBack"/>
+      <w:bookmarkEnd w:id="0"/>
+    </w:p>
     <w:p>
       <w:r>
         <w:t>Hello World:</w:t>
@@ -286,6 +289,9 @@
         </w:numPr>
       </w:pPr>
       <w:r>
+        <w:rPr>
+          <w:noProof/>
+        </w:rPr>
         <w:drawing>
           <wp:inline distT="0" distB="0" distL="0" distR="0" wp14:anchorId="293B7CB4" wp14:editId="048FCA64">
             <wp:extent cx="4468483" cy="2600409"/>
@@ -512,6 +518,9 @@
         </w:numPr>
       </w:pPr>
       <w:r>
+        <w:rPr>
+          <w:noProof/>
+        </w:rPr>
         <w:drawing>
           <wp:inline distT="0" distB="0" distL="0" distR="0" wp14:anchorId="780626FE" wp14:editId="309DA1D0">
             <wp:extent cx="5943600" cy="2568575"/>
@@ -560,8 +569,726 @@
       <w:r>
         <w:t>The above is the use of the OR operator in C</w:t>
       </w:r>
-      <w:bookmarkStart w:id="0" w:name="_GoBack"/>
-      <w:bookmarkEnd w:id="0"/>
+    </w:p>
+    <w:p>
+      <w:pPr>
+        <w:pStyle w:val="ListParagraph"/>
+        <w:numPr>
+          <w:ilvl w:val="0"/>
+          <w:numId w:val="4"/>
+        </w:numPr>
+      </w:pPr>
+      <w:r>
+        <w:t>Code can be evaluated upon three axes. First, </w:t>
+      </w:r>
+      <w:r>
+        <w:rPr>
+          <w:i/>
+          <w:iCs/>
+        </w:rPr>
+        <w:t>correctness</w:t>
+      </w:r>
+      <w:r>
+        <w:t> refers to “does the code run as intended?” Second, </w:t>
+      </w:r>
+      <w:r>
+        <w:rPr>
+          <w:i/>
+          <w:iCs/>
+        </w:rPr>
+        <w:t>design</w:t>
+      </w:r>
+      <w:r>
+        <w:t> refers to “how well is the code designed?” Finally, </w:t>
+      </w:r>
+      <w:r>
+        <w:rPr>
+          <w:i/>
+          <w:iCs/>
+        </w:rPr>
+        <w:t>style</w:t>
+      </w:r>
+      <w:r>
+        <w:t> refers to “how aesthetically pleasing and consistent is the code?”</w:t>
+      </w:r>
+    </w:p>
+    <w:p>
+      <w:pPr>
+        <w:pStyle w:val="ListParagraph"/>
+        <w:numPr>
+          <w:ilvl w:val="0"/>
+          <w:numId w:val="4"/>
+        </w:numPr>
+      </w:pPr>
+      <w:r>
+        <w:t xml:space="preserve">A compiler will convert the source code to machine code. A </w:t>
+      </w:r>
+      <w:proofErr w:type="spellStart"/>
+      <w:r>
+        <w:t>transpiler</w:t>
+      </w:r>
+      <w:proofErr w:type="spellEnd"/>
+      <w:r>
+        <w:t xml:space="preserve"> will convert one language to another language, like Babel changes JSX to JS</w:t>
+      </w:r>
+    </w:p>
+    <w:p/>
+    <w:p>
+      <w:r>
+        <w:t>Functions:</w:t>
+      </w:r>
+    </w:p>
+    <w:p>
+      <w:pPr>
+        <w:pStyle w:val="ListParagraph"/>
+        <w:numPr>
+          <w:ilvl w:val="0"/>
+          <w:numId w:val="5"/>
+        </w:numPr>
+      </w:pPr>
+      <w:r>
+        <w:t xml:space="preserve">The syntax is: </w:t>
+      </w:r>
+    </w:p>
+    <w:p>
+      <w:pPr>
+        <w:pStyle w:val="ListParagraph"/>
+        <w:numPr>
+          <w:ilvl w:val="1"/>
+          <w:numId w:val="5"/>
+        </w:numPr>
+      </w:pPr>
+      <w:r>
+        <w:t xml:space="preserve">void </w:t>
+      </w:r>
+      <w:proofErr w:type="spellStart"/>
+      <w:r>
+        <w:t>functionname</w:t>
+      </w:r>
+      <w:proofErr w:type="spellEnd"/>
+      <w:r>
+        <w:t xml:space="preserve">(void) </w:t>
+      </w:r>
+    </w:p>
+    <w:p>
+      <w:pPr>
+        <w:pStyle w:val="ListParagraph"/>
+        <w:numPr>
+          <w:ilvl w:val="1"/>
+          <w:numId w:val="5"/>
+        </w:numPr>
+      </w:pPr>
+      <w:r>
+        <w:t xml:space="preserve">{ </w:t>
+      </w:r>
+      <w:proofErr w:type="spellStart"/>
+      <w:r>
+        <w:t>printf</w:t>
+      </w:r>
+      <w:proofErr w:type="spellEnd"/>
+      <w:r>
+        <w:t>(“Hello”); }</w:t>
+      </w:r>
+    </w:p>
+    <w:p>
+      <w:pPr>
+        <w:pStyle w:val="ListParagraph"/>
+        <w:numPr>
+          <w:ilvl w:val="0"/>
+          <w:numId w:val="5"/>
+        </w:numPr>
+      </w:pPr>
+      <w:r>
+        <w:lastRenderedPageBreak/>
+        <w:t>The first void shows that we aren’t returning anything, the second void shows that we aren’t passing any arguments to the function</w:t>
+      </w:r>
+    </w:p>
+    <w:p>
+      <w:pPr>
+        <w:pStyle w:val="ListParagraph"/>
+        <w:numPr>
+          <w:ilvl w:val="0"/>
+          <w:numId w:val="5"/>
+        </w:numPr>
+      </w:pPr>
+      <w:r>
+        <w:drawing>
+          <wp:inline distT="0" distB="0" distL="0" distR="0" wp14:anchorId="6843081F" wp14:editId="02F204E6">
+            <wp:extent cx="5943600" cy="3428365"/>
+            <wp:effectExtent l="0" t="0" r="0" b="635"/>
+            <wp:docPr id="3" name="Picture 3"/>
+            <wp:cNvGraphicFramePr>
+              <a:graphicFrameLocks xmlns:a="http://schemas.openxmlformats.org/drawingml/2006/main" noChangeAspect="1"/>
+            </wp:cNvGraphicFramePr>
+            <a:graphic xmlns:a="http://schemas.openxmlformats.org/drawingml/2006/main">
+              <a:graphicData uri="http://schemas.openxmlformats.org/drawingml/2006/picture">
+                <pic:pic xmlns:pic="http://schemas.openxmlformats.org/drawingml/2006/picture">
+                  <pic:nvPicPr>
+                    <pic:cNvPr id="1" name=""/>
+                    <pic:cNvPicPr/>
+                  </pic:nvPicPr>
+                  <pic:blipFill>
+                    <a:blip r:embed="rId7"/>
+                    <a:stretch>
+                      <a:fillRect/>
+                    </a:stretch>
+                  </pic:blipFill>
+                  <pic:spPr>
+                    <a:xfrm>
+                      <a:off x="0" y="0"/>
+                      <a:ext cx="5943600" cy="3428365"/>
+                    </a:xfrm>
+                    <a:prstGeom prst="rect">
+                      <a:avLst/>
+                    </a:prstGeom>
+                  </pic:spPr>
+                </pic:pic>
+              </a:graphicData>
+            </a:graphic>
+          </wp:inline>
+        </w:drawing>
+      </w:r>
+    </w:p>
+    <w:p>
+      <w:pPr>
+        <w:pStyle w:val="ListParagraph"/>
+        <w:numPr>
+          <w:ilvl w:val="0"/>
+          <w:numId w:val="5"/>
+        </w:numPr>
+      </w:pPr>
+      <w:r>
+        <w:t xml:space="preserve">Use function prototyping in general. This is because of 2 reasons: </w:t>
+      </w:r>
+    </w:p>
+    <w:p>
+      <w:pPr>
+        <w:pStyle w:val="ListParagraph"/>
+        <w:numPr>
+          <w:ilvl w:val="1"/>
+          <w:numId w:val="5"/>
+        </w:numPr>
+      </w:pPr>
+      <w:r>
+        <w:t xml:space="preserve">If we have a lot of functions, then </w:t>
+      </w:r>
+      <w:proofErr w:type="gramStart"/>
+      <w:r>
+        <w:t>main(</w:t>
+      </w:r>
+      <w:proofErr w:type="gramEnd"/>
+      <w:r>
+        <w:t xml:space="preserve">) will keep on moving downwards. Also, function </w:t>
+      </w:r>
+      <w:proofErr w:type="gramStart"/>
+      <w:r>
+        <w:t>A</w:t>
+      </w:r>
+      <w:proofErr w:type="gramEnd"/>
+      <w:r>
+        <w:t xml:space="preserve"> might need to be above function B, and function B needs to be above function C, </w:t>
+      </w:r>
+      <w:r>
+        <w:rPr>
+          <w:b/>
+        </w:rPr>
+        <w:t>but function C may need to be above function A</w:t>
+      </w:r>
+      <w:r>
+        <w:t>.</w:t>
+      </w:r>
+    </w:p>
+    <w:p>
+      <w:pPr>
+        <w:pStyle w:val="ListParagraph"/>
+        <w:numPr>
+          <w:ilvl w:val="1"/>
+          <w:numId w:val="5"/>
+        </w:numPr>
+      </w:pPr>
+      <w:r>
+        <w:t xml:space="preserve">Also, it’s best practice to have </w:t>
+      </w:r>
+      <w:proofErr w:type="gramStart"/>
+      <w:r>
+        <w:t>main(</w:t>
+      </w:r>
+      <w:proofErr w:type="gramEnd"/>
+      <w:r>
+        <w:t>) at the top, so people can easily find it.</w:t>
+      </w:r>
+    </w:p>
+    <w:p/>
+    <w:p>
+      <w:r>
+        <w:t>Scope:</w:t>
+      </w:r>
+    </w:p>
+    <w:p>
+      <w:pPr>
+        <w:pStyle w:val="ListParagraph"/>
+        <w:numPr>
+          <w:ilvl w:val="0"/>
+          <w:numId w:val="6"/>
+        </w:numPr>
+      </w:pPr>
+      <w:r>
+        <w:drawing>
+          <wp:inline distT="0" distB="0" distL="0" distR="0" wp14:anchorId="02CD4801" wp14:editId="3992A919">
+            <wp:extent cx="4336068" cy="2646218"/>
+            <wp:effectExtent l="0" t="0" r="7620" b="1905"/>
+            <wp:docPr id="5" name="Picture 5"/>
+            <wp:cNvGraphicFramePr>
+              <a:graphicFrameLocks xmlns:a="http://schemas.openxmlformats.org/drawingml/2006/main" noChangeAspect="1"/>
+            </wp:cNvGraphicFramePr>
+            <a:graphic xmlns:a="http://schemas.openxmlformats.org/drawingml/2006/main">
+              <a:graphicData uri="http://schemas.openxmlformats.org/drawingml/2006/picture">
+                <pic:pic xmlns:pic="http://schemas.openxmlformats.org/drawingml/2006/picture">
+                  <pic:nvPicPr>
+                    <pic:cNvPr id="1" name=""/>
+                    <pic:cNvPicPr/>
+                  </pic:nvPicPr>
+                  <pic:blipFill>
+                    <a:blip r:embed="rId8"/>
+                    <a:stretch>
+                      <a:fillRect/>
+                    </a:stretch>
+                  </pic:blipFill>
+                  <pic:spPr>
+                    <a:xfrm>
+                      <a:off x="0" y="0"/>
+                      <a:ext cx="4400494" cy="2685536"/>
+                    </a:xfrm>
+                    <a:prstGeom prst="rect">
+                      <a:avLst/>
+                    </a:prstGeom>
+                  </pic:spPr>
+                </pic:pic>
+              </a:graphicData>
+            </a:graphic>
+          </wp:inline>
+        </w:drawing>
+      </w:r>
+    </w:p>
+    <w:p>
+      <w:pPr>
+        <w:pStyle w:val="ListParagraph"/>
+        <w:numPr>
+          <w:ilvl w:val="0"/>
+          <w:numId w:val="6"/>
+        </w:numPr>
+      </w:pPr>
+      <w:r>
+        <w:lastRenderedPageBreak/>
+        <w:t>The name of the variables in the parameter position of the function declaration does not have to be the same as the ones in the actual function definition. (See function sum)</w:t>
+      </w:r>
+    </w:p>
+    <w:p>
+      <w:pPr>
+        <w:pStyle w:val="ListParagraph"/>
+        <w:numPr>
+          <w:ilvl w:val="0"/>
+          <w:numId w:val="6"/>
+        </w:numPr>
+      </w:pPr>
+      <w:r>
+        <w:t>The main function returns the number 0 if everything ran correctly, and it returns any other number if it fails.</w:t>
+      </w:r>
+    </w:p>
+    <w:p/>
+    <w:p>
+      <w:r>
+        <w:t>Linux commands:</w:t>
+      </w:r>
+    </w:p>
+    <w:p>
+      <w:pPr>
+        <w:pStyle w:val="ListParagraph"/>
+        <w:numPr>
+          <w:ilvl w:val="0"/>
+          <w:numId w:val="7"/>
+        </w:numPr>
+      </w:pPr>
+      <w:r>
+        <w:t xml:space="preserve">Popular commands include cd, </w:t>
+      </w:r>
+      <w:proofErr w:type="spellStart"/>
+      <w:r>
+        <w:t>cp</w:t>
+      </w:r>
+      <w:proofErr w:type="spellEnd"/>
+      <w:r>
+        <w:t xml:space="preserve">, </w:t>
+      </w:r>
+      <w:proofErr w:type="spellStart"/>
+      <w:r>
+        <w:t>ls</w:t>
+      </w:r>
+      <w:proofErr w:type="spellEnd"/>
+      <w:r>
+        <w:t xml:space="preserve">, </w:t>
+      </w:r>
+      <w:proofErr w:type="spellStart"/>
+      <w:r>
+        <w:t>mkdir</w:t>
+      </w:r>
+      <w:proofErr w:type="spellEnd"/>
+      <w:r>
+        <w:t xml:space="preserve">, mv, </w:t>
+      </w:r>
+      <w:proofErr w:type="spellStart"/>
+      <w:r>
+        <w:t>rm</w:t>
+      </w:r>
+      <w:proofErr w:type="spellEnd"/>
+      <w:r>
+        <w:t xml:space="preserve">, </w:t>
+      </w:r>
+      <w:proofErr w:type="spellStart"/>
+      <w:r>
+        <w:t>mkdir</w:t>
+      </w:r>
+      <w:proofErr w:type="spellEnd"/>
+    </w:p>
+    <w:p>
+      <w:pPr>
+        <w:pStyle w:val="ListParagraph"/>
+        <w:numPr>
+          <w:ilvl w:val="0"/>
+          <w:numId w:val="7"/>
+        </w:numPr>
+      </w:pPr>
+      <w:r>
+        <w:t xml:space="preserve">The mv command allows you to rename a file. </w:t>
+      </w:r>
+    </w:p>
+    <w:p>
+      <w:pPr>
+        <w:pStyle w:val="ListParagraph"/>
+        <w:numPr>
+          <w:ilvl w:val="1"/>
+          <w:numId w:val="7"/>
+        </w:numPr>
+      </w:pPr>
+      <w:r>
+        <w:t xml:space="preserve">Example: mv </w:t>
+      </w:r>
+      <w:proofErr w:type="spellStart"/>
+      <w:r>
+        <w:t>originalFilename</w:t>
+      </w:r>
+      <w:proofErr w:type="spellEnd"/>
+      <w:r>
+        <w:t xml:space="preserve"> </w:t>
+      </w:r>
+      <w:proofErr w:type="spellStart"/>
+      <w:r>
+        <w:t>newFilename</w:t>
+      </w:r>
+      <w:proofErr w:type="spellEnd"/>
+    </w:p>
+    <w:p/>
+    <w:p>
+      <w:r>
+        <w:t>Constants:</w:t>
+      </w:r>
+    </w:p>
+    <w:p>
+      <w:pPr>
+        <w:pStyle w:val="ListParagraph"/>
+        <w:numPr>
+          <w:ilvl w:val="0"/>
+          <w:numId w:val="8"/>
+        </w:numPr>
+      </w:pPr>
+      <w:r>
+        <w:t xml:space="preserve">We can make a variable a constant, </w:t>
+      </w:r>
+      <w:proofErr w:type="spellStart"/>
+      <w:r>
+        <w:t>i.e</w:t>
+      </w:r>
+      <w:proofErr w:type="spellEnd"/>
+      <w:r>
+        <w:t>, it cannot be changed in any other part of the program by using the keyword const.</w:t>
+      </w:r>
+    </w:p>
+    <w:p>
+      <w:pPr>
+        <w:pStyle w:val="ListParagraph"/>
+        <w:numPr>
+          <w:ilvl w:val="1"/>
+          <w:numId w:val="8"/>
+        </w:numPr>
+      </w:pPr>
+      <w:r>
+        <w:t xml:space="preserve">Example: </w:t>
+      </w:r>
+      <w:proofErr w:type="spellStart"/>
+      <w:r>
+        <w:t>const</w:t>
+      </w:r>
+      <w:proofErr w:type="spellEnd"/>
+      <w:r>
+        <w:t xml:space="preserve"> </w:t>
+      </w:r>
+      <w:proofErr w:type="spellStart"/>
+      <w:r>
+        <w:t>int</w:t>
+      </w:r>
+      <w:proofErr w:type="spellEnd"/>
+      <w:r>
+        <w:t xml:space="preserve"> x = 5;</w:t>
+      </w:r>
+    </w:p>
+    <w:p>
+      <w:pPr>
+        <w:pStyle w:val="ListParagraph"/>
+        <w:numPr>
+          <w:ilvl w:val="0"/>
+          <w:numId w:val="8"/>
+        </w:numPr>
+      </w:pPr>
+      <w:r>
+        <w:drawing>
+          <wp:inline distT="0" distB="0" distL="0" distR="0" wp14:anchorId="19AAB0DA" wp14:editId="35838060">
+            <wp:extent cx="5639587" cy="1638529"/>
+            <wp:effectExtent l="0" t="0" r="0" b="0"/>
+            <wp:docPr id="6" name="Picture 6"/>
+            <wp:cNvGraphicFramePr>
+              <a:graphicFrameLocks xmlns:a="http://schemas.openxmlformats.org/drawingml/2006/main" noChangeAspect="1"/>
+            </wp:cNvGraphicFramePr>
+            <a:graphic xmlns:a="http://schemas.openxmlformats.org/drawingml/2006/main">
+              <a:graphicData uri="http://schemas.openxmlformats.org/drawingml/2006/picture">
+                <pic:pic xmlns:pic="http://schemas.openxmlformats.org/drawingml/2006/picture">
+                  <pic:nvPicPr>
+                    <pic:cNvPr id="1" name=""/>
+                    <pic:cNvPicPr/>
+                  </pic:nvPicPr>
+                  <pic:blipFill>
+                    <a:blip r:embed="rId9"/>
+                    <a:stretch>
+                      <a:fillRect/>
+                    </a:stretch>
+                  </pic:blipFill>
+                  <pic:spPr>
+                    <a:xfrm>
+                      <a:off x="0" y="0"/>
+                      <a:ext cx="5639587" cy="1638529"/>
+                    </a:xfrm>
+                    <a:prstGeom prst="rect">
+                      <a:avLst/>
+                    </a:prstGeom>
+                  </pic:spPr>
+                </pic:pic>
+              </a:graphicData>
+            </a:graphic>
+          </wp:inline>
+        </w:drawing>
+      </w:r>
+    </w:p>
+    <w:p>
+      <w:pPr>
+        <w:pStyle w:val="ListParagraph"/>
+        <w:numPr>
+          <w:ilvl w:val="0"/>
+          <w:numId w:val="8"/>
+        </w:numPr>
+      </w:pPr>
+      <w:r>
+        <w:t xml:space="preserve">The above loop asks the user to enter an integer input above 1. If the input isn’t </w:t>
+      </w:r>
+      <w:proofErr w:type="spellStart"/>
+      <w:r>
+        <w:t>int</w:t>
+      </w:r>
+      <w:proofErr w:type="spellEnd"/>
+      <w:r>
+        <w:t xml:space="preserve">, then the </w:t>
+      </w:r>
+      <w:proofErr w:type="spellStart"/>
+      <w:r>
+        <w:t>get_int</w:t>
+      </w:r>
+      <w:proofErr w:type="spellEnd"/>
+      <w:r>
+        <w:t xml:space="preserve"> function would ask for a new input. And if the input is below 1, then the do while loop keeps running. How would we do this without the cs50 function?</w:t>
+      </w:r>
+    </w:p>
+    <w:p/>
+    <w:p>
+      <w:r>
+        <w:t>Memory and integer overflow:</w:t>
+      </w:r>
+    </w:p>
+    <w:p>
+      <w:pPr>
+        <w:pStyle w:val="ListParagraph"/>
+        <w:numPr>
+          <w:ilvl w:val="0"/>
+          <w:numId w:val="9"/>
+        </w:numPr>
+      </w:pPr>
+      <w:r>
+        <w:t xml:space="preserve">Imagine we have only three bits, and we want to represent 7. </w:t>
+      </w:r>
+    </w:p>
+    <w:p>
+      <w:pPr>
+        <w:pStyle w:val="ListParagraph"/>
+        <w:numPr>
+          <w:ilvl w:val="0"/>
+          <w:numId w:val="9"/>
+        </w:numPr>
+      </w:pPr>
+      <w:r>
+        <w:t>We would do so as 111.</w:t>
+      </w:r>
+    </w:p>
+    <w:p>
+      <w:pPr>
+        <w:pStyle w:val="ListParagraph"/>
+        <w:numPr>
+          <w:ilvl w:val="0"/>
+          <w:numId w:val="9"/>
+        </w:numPr>
+      </w:pPr>
+      <w:r>
+        <w:t>Now imagine we want to add 1, and make it 8.</w:t>
+      </w:r>
+    </w:p>
+    <w:p>
+      <w:pPr>
+        <w:pStyle w:val="ListParagraph"/>
+        <w:numPr>
+          <w:ilvl w:val="0"/>
+          <w:numId w:val="9"/>
+        </w:numPr>
+      </w:pPr>
+      <w:r>
+        <w:t>When we add 1 to 111, we should get 1000. However, since we only have 3 bits, we will get (1)000, where the 1 is discarded. So ultimately, 8 is represented as a 0. This is integer overflow.</w:t>
+      </w:r>
+    </w:p>
+    <w:p>
+      <w:pPr>
+        <w:pStyle w:val="ListParagraph"/>
+        <w:numPr>
+          <w:ilvl w:val="0"/>
+          <w:numId w:val="9"/>
+        </w:numPr>
+      </w:pPr>
+      <w:r>
+        <w:t xml:space="preserve">An </w:t>
+      </w:r>
+      <w:proofErr w:type="spellStart"/>
+      <w:r>
+        <w:t>int</w:t>
+      </w:r>
+      <w:proofErr w:type="spellEnd"/>
+      <w:r>
+        <w:t xml:space="preserve"> type is of 4 bytes = 32 bits. So we can store up to 2^32 which is approx. 4 billion 300 million something.</w:t>
+      </w:r>
+    </w:p>
+    <w:p>
+      <w:pPr>
+        <w:pStyle w:val="ListParagraph"/>
+        <w:numPr>
+          <w:ilvl w:val="0"/>
+          <w:numId w:val="9"/>
+        </w:numPr>
+      </w:pPr>
+      <w:r>
+        <w:t>If we include negative numbers, then the above number is halved.</w:t>
+      </w:r>
+    </w:p>
+    <w:p>
+      <w:pPr>
+        <w:pStyle w:val="ListParagraph"/>
+        <w:numPr>
+          <w:ilvl w:val="0"/>
+          <w:numId w:val="9"/>
+        </w:numPr>
+      </w:pPr>
+      <w:r>
+        <w:t>The long data type is 8 bytes = 64 bits.</w:t>
+      </w:r>
+    </w:p>
+    <w:p>
+      <w:pPr>
+        <w:pStyle w:val="ListParagraph"/>
+        <w:numPr>
+          <w:ilvl w:val="0"/>
+          <w:numId w:val="9"/>
+        </w:numPr>
+      </w:pPr>
+      <w:r>
+        <w:t>Truncation – when you divide an integer by an integer, then decimal part just gets thrown away, even if you store it in a float.</w:t>
+      </w:r>
+      <w:r>
+        <w:t xml:space="preserve"> This is because you are only doing integer based math.</w:t>
+      </w:r>
+    </w:p>
+    <w:p>
+      <w:pPr>
+        <w:pStyle w:val="ListParagraph"/>
+        <w:numPr>
+          <w:ilvl w:val="0"/>
+          <w:numId w:val="9"/>
+        </w:numPr>
+      </w:pPr>
+      <w:r>
+        <w:lastRenderedPageBreak/>
+        <w:t>We need to use type casting in order to get the appropriate float answer.</w:t>
+      </w:r>
+    </w:p>
+    <w:p>
+      <w:pPr>
+        <w:pStyle w:val="ListParagraph"/>
+        <w:numPr>
+          <w:ilvl w:val="0"/>
+          <w:numId w:val="9"/>
+        </w:numPr>
+      </w:pPr>
+      <w:r>
+        <w:t xml:space="preserve">“%.5f” tells </w:t>
+      </w:r>
+      <w:proofErr w:type="spellStart"/>
+      <w:r>
+        <w:t>printf</w:t>
+      </w:r>
+      <w:proofErr w:type="spellEnd"/>
+      <w:r>
+        <w:t xml:space="preserve"> to show us up to the 5</w:t>
+      </w:r>
+      <w:r>
+        <w:rPr>
+          <w:vertAlign w:val="superscript"/>
+        </w:rPr>
+        <w:t>th</w:t>
+      </w:r>
+      <w:r>
+        <w:t xml:space="preserve"> decimal place.</w:t>
+      </w:r>
+    </w:p>
+    <w:p>
+      <w:pPr>
+        <w:pStyle w:val="ListParagraph"/>
+        <w:numPr>
+          <w:ilvl w:val="0"/>
+          <w:numId w:val="9"/>
+        </w:numPr>
+      </w:pPr>
+      <w:r>
+        <w:t xml:space="preserve">Remember that due to the rounding errors, </w:t>
+      </w:r>
+      <w:proofErr w:type="spellStart"/>
+      <w:r>
+        <w:t>maths</w:t>
+      </w:r>
+      <w:proofErr w:type="spellEnd"/>
+      <w:r>
+        <w:t xml:space="preserve"> using Java or C is imperfect.</w:t>
+      </w:r>
     </w:p>
     <w:p/>
     <w:sectPr>
@@ -666,6 +1393,95 @@
     </w:lvl>
   </w:abstractNum>
   <w:abstractNum w:abstractNumId="1">
+    <w:nsid w:val="144C614B"/>
+    <w:multiLevelType w:val="hybridMultilevel"/>
+    <w:tmpl w:val="ACA26FC4"/>
+    <w:lvl w:ilvl="0" w:tplc="0409000F">
+      <w:start w:val="1"/>
+      <w:numFmt w:val="decimal"/>
+      <w:lvlText w:val="%1."/>
+      <w:lvlJc w:val="left"/>
+      <w:pPr>
+        <w:ind w:left="720" w:hanging="360"/>
+      </w:pPr>
+      <w:rPr>
+        <w:rFonts w:hint="default"/>
+      </w:rPr>
+    </w:lvl>
+    <w:lvl w:ilvl="1" w:tplc="04090019">
+      <w:start w:val="1"/>
+      <w:numFmt w:val="lowerLetter"/>
+      <w:lvlText w:val="%2."/>
+      <w:lvlJc w:val="left"/>
+      <w:pPr>
+        <w:ind w:left="1440" w:hanging="360"/>
+      </w:pPr>
+    </w:lvl>
+    <w:lvl w:ilvl="2" w:tplc="0409001B" w:tentative="1">
+      <w:start w:val="1"/>
+      <w:numFmt w:val="lowerRoman"/>
+      <w:lvlText w:val="%3."/>
+      <w:lvlJc w:val="right"/>
+      <w:pPr>
+        <w:ind w:left="2160" w:hanging="180"/>
+      </w:pPr>
+    </w:lvl>
+    <w:lvl w:ilvl="3" w:tplc="0409000F" w:tentative="1">
+      <w:start w:val="1"/>
+      <w:numFmt w:val="decimal"/>
+      <w:lvlText w:val="%4."/>
+      <w:lvlJc w:val="left"/>
+      <w:pPr>
+        <w:ind w:left="2880" w:hanging="360"/>
+      </w:pPr>
+    </w:lvl>
+    <w:lvl w:ilvl="4" w:tplc="04090019" w:tentative="1">
+      <w:start w:val="1"/>
+      <w:numFmt w:val="lowerLetter"/>
+      <w:lvlText w:val="%5."/>
+      <w:lvlJc w:val="left"/>
+      <w:pPr>
+        <w:ind w:left="3600" w:hanging="360"/>
+      </w:pPr>
+    </w:lvl>
+    <w:lvl w:ilvl="5" w:tplc="0409001B" w:tentative="1">
+      <w:start w:val="1"/>
+      <w:numFmt w:val="lowerRoman"/>
+      <w:lvlText w:val="%6."/>
+      <w:lvlJc w:val="right"/>
+      <w:pPr>
+        <w:ind w:left="4320" w:hanging="180"/>
+      </w:pPr>
+    </w:lvl>
+    <w:lvl w:ilvl="6" w:tplc="0409000F" w:tentative="1">
+      <w:start w:val="1"/>
+      <w:numFmt w:val="decimal"/>
+      <w:lvlText w:val="%7."/>
+      <w:lvlJc w:val="left"/>
+      <w:pPr>
+        <w:ind w:left="5040" w:hanging="360"/>
+      </w:pPr>
+    </w:lvl>
+    <w:lvl w:ilvl="7" w:tplc="04090019" w:tentative="1">
+      <w:start w:val="1"/>
+      <w:numFmt w:val="lowerLetter"/>
+      <w:lvlText w:val="%8."/>
+      <w:lvlJc w:val="left"/>
+      <w:pPr>
+        <w:ind w:left="5760" w:hanging="360"/>
+      </w:pPr>
+    </w:lvl>
+    <w:lvl w:ilvl="8" w:tplc="0409001B" w:tentative="1">
+      <w:start w:val="1"/>
+      <w:numFmt w:val="lowerRoman"/>
+      <w:lvlText w:val="%9."/>
+      <w:lvlJc w:val="right"/>
+      <w:pPr>
+        <w:ind w:left="6480" w:hanging="180"/>
+      </w:pPr>
+    </w:lvl>
+  </w:abstractNum>
+  <w:abstractNum w:abstractNumId="2">
     <w:nsid w:val="162D61DE"/>
     <w:multiLevelType w:val="hybridMultilevel"/>
     <w:tmpl w:val="CA942F9C"/>
@@ -754,7 +1570,7 @@
       </w:pPr>
     </w:lvl>
   </w:abstractNum>
-  <w:abstractNum w:abstractNumId="2">
+  <w:abstractNum w:abstractNumId="3">
     <w:nsid w:val="43083EC5"/>
     <w:multiLevelType w:val="hybridMultilevel"/>
     <w:tmpl w:val="45A8B18E"/>
@@ -843,7 +1659,185 @@
       </w:pPr>
     </w:lvl>
   </w:abstractNum>
-  <w:abstractNum w:abstractNumId="3">
+  <w:abstractNum w:abstractNumId="4">
+    <w:nsid w:val="53A17F9C"/>
+    <w:multiLevelType w:val="hybridMultilevel"/>
+    <w:tmpl w:val="08E0D9FA"/>
+    <w:lvl w:ilvl="0" w:tplc="0409000F">
+      <w:start w:val="1"/>
+      <w:numFmt w:val="decimal"/>
+      <w:lvlText w:val="%1."/>
+      <w:lvlJc w:val="left"/>
+      <w:pPr>
+        <w:ind w:left="720" w:hanging="360"/>
+      </w:pPr>
+      <w:rPr>
+        <w:rFonts w:hint="default"/>
+      </w:rPr>
+    </w:lvl>
+    <w:lvl w:ilvl="1" w:tplc="04090019">
+      <w:start w:val="1"/>
+      <w:numFmt w:val="lowerLetter"/>
+      <w:lvlText w:val="%2."/>
+      <w:lvlJc w:val="left"/>
+      <w:pPr>
+        <w:ind w:left="1440" w:hanging="360"/>
+      </w:pPr>
+    </w:lvl>
+    <w:lvl w:ilvl="2" w:tplc="0409001B" w:tentative="1">
+      <w:start w:val="1"/>
+      <w:numFmt w:val="lowerRoman"/>
+      <w:lvlText w:val="%3."/>
+      <w:lvlJc w:val="right"/>
+      <w:pPr>
+        <w:ind w:left="2160" w:hanging="180"/>
+      </w:pPr>
+    </w:lvl>
+    <w:lvl w:ilvl="3" w:tplc="0409000F" w:tentative="1">
+      <w:start w:val="1"/>
+      <w:numFmt w:val="decimal"/>
+      <w:lvlText w:val="%4."/>
+      <w:lvlJc w:val="left"/>
+      <w:pPr>
+        <w:ind w:left="2880" w:hanging="360"/>
+      </w:pPr>
+    </w:lvl>
+    <w:lvl w:ilvl="4" w:tplc="04090019" w:tentative="1">
+      <w:start w:val="1"/>
+      <w:numFmt w:val="lowerLetter"/>
+      <w:lvlText w:val="%5."/>
+      <w:lvlJc w:val="left"/>
+      <w:pPr>
+        <w:ind w:left="3600" w:hanging="360"/>
+      </w:pPr>
+    </w:lvl>
+    <w:lvl w:ilvl="5" w:tplc="0409001B" w:tentative="1">
+      <w:start w:val="1"/>
+      <w:numFmt w:val="lowerRoman"/>
+      <w:lvlText w:val="%6."/>
+      <w:lvlJc w:val="right"/>
+      <w:pPr>
+        <w:ind w:left="4320" w:hanging="180"/>
+      </w:pPr>
+    </w:lvl>
+    <w:lvl w:ilvl="6" w:tplc="0409000F" w:tentative="1">
+      <w:start w:val="1"/>
+      <w:numFmt w:val="decimal"/>
+      <w:lvlText w:val="%7."/>
+      <w:lvlJc w:val="left"/>
+      <w:pPr>
+        <w:ind w:left="5040" w:hanging="360"/>
+      </w:pPr>
+    </w:lvl>
+    <w:lvl w:ilvl="7" w:tplc="04090019" w:tentative="1">
+      <w:start w:val="1"/>
+      <w:numFmt w:val="lowerLetter"/>
+      <w:lvlText w:val="%8."/>
+      <w:lvlJc w:val="left"/>
+      <w:pPr>
+        <w:ind w:left="5760" w:hanging="360"/>
+      </w:pPr>
+    </w:lvl>
+    <w:lvl w:ilvl="8" w:tplc="0409001B" w:tentative="1">
+      <w:start w:val="1"/>
+      <w:numFmt w:val="lowerRoman"/>
+      <w:lvlText w:val="%9."/>
+      <w:lvlJc w:val="right"/>
+      <w:pPr>
+        <w:ind w:left="6480" w:hanging="180"/>
+      </w:pPr>
+    </w:lvl>
+  </w:abstractNum>
+  <w:abstractNum w:abstractNumId="5">
+    <w:nsid w:val="5C8F1D6B"/>
+    <w:multiLevelType w:val="hybridMultilevel"/>
+    <w:tmpl w:val="A4E0A864"/>
+    <w:lvl w:ilvl="0" w:tplc="0409000F">
+      <w:start w:val="1"/>
+      <w:numFmt w:val="decimal"/>
+      <w:lvlText w:val="%1."/>
+      <w:lvlJc w:val="left"/>
+      <w:pPr>
+        <w:ind w:left="720" w:hanging="360"/>
+      </w:pPr>
+      <w:rPr>
+        <w:rFonts w:hint="default"/>
+      </w:rPr>
+    </w:lvl>
+    <w:lvl w:ilvl="1" w:tplc="04090019">
+      <w:start w:val="1"/>
+      <w:numFmt w:val="lowerLetter"/>
+      <w:lvlText w:val="%2."/>
+      <w:lvlJc w:val="left"/>
+      <w:pPr>
+        <w:ind w:left="1440" w:hanging="360"/>
+      </w:pPr>
+    </w:lvl>
+    <w:lvl w:ilvl="2" w:tplc="0409001B" w:tentative="1">
+      <w:start w:val="1"/>
+      <w:numFmt w:val="lowerRoman"/>
+      <w:lvlText w:val="%3."/>
+      <w:lvlJc w:val="right"/>
+      <w:pPr>
+        <w:ind w:left="2160" w:hanging="180"/>
+      </w:pPr>
+    </w:lvl>
+    <w:lvl w:ilvl="3" w:tplc="0409000F" w:tentative="1">
+      <w:start w:val="1"/>
+      <w:numFmt w:val="decimal"/>
+      <w:lvlText w:val="%4."/>
+      <w:lvlJc w:val="left"/>
+      <w:pPr>
+        <w:ind w:left="2880" w:hanging="360"/>
+      </w:pPr>
+    </w:lvl>
+    <w:lvl w:ilvl="4" w:tplc="04090019" w:tentative="1">
+      <w:start w:val="1"/>
+      <w:numFmt w:val="lowerLetter"/>
+      <w:lvlText w:val="%5."/>
+      <w:lvlJc w:val="left"/>
+      <w:pPr>
+        <w:ind w:left="3600" w:hanging="360"/>
+      </w:pPr>
+    </w:lvl>
+    <w:lvl w:ilvl="5" w:tplc="0409001B" w:tentative="1">
+      <w:start w:val="1"/>
+      <w:numFmt w:val="lowerRoman"/>
+      <w:lvlText w:val="%6."/>
+      <w:lvlJc w:val="right"/>
+      <w:pPr>
+        <w:ind w:left="4320" w:hanging="180"/>
+      </w:pPr>
+    </w:lvl>
+    <w:lvl w:ilvl="6" w:tplc="0409000F" w:tentative="1">
+      <w:start w:val="1"/>
+      <w:numFmt w:val="decimal"/>
+      <w:lvlText w:val="%7."/>
+      <w:lvlJc w:val="left"/>
+      <w:pPr>
+        <w:ind w:left="5040" w:hanging="360"/>
+      </w:pPr>
+    </w:lvl>
+    <w:lvl w:ilvl="7" w:tplc="04090019" w:tentative="1">
+      <w:start w:val="1"/>
+      <w:numFmt w:val="lowerLetter"/>
+      <w:lvlText w:val="%8."/>
+      <w:lvlJc w:val="left"/>
+      <w:pPr>
+        <w:ind w:left="5760" w:hanging="360"/>
+      </w:pPr>
+    </w:lvl>
+    <w:lvl w:ilvl="8" w:tplc="0409001B" w:tentative="1">
+      <w:start w:val="1"/>
+      <w:numFmt w:val="lowerRoman"/>
+      <w:lvlText w:val="%9."/>
+      <w:lvlJc w:val="right"/>
+      <w:pPr>
+        <w:ind w:left="6480" w:hanging="180"/>
+      </w:pPr>
+    </w:lvl>
+  </w:abstractNum>
+  <w:abstractNum w:abstractNumId="6">
     <w:nsid w:val="5DC76802"/>
     <w:multiLevelType w:val="hybridMultilevel"/>
     <w:tmpl w:val="BE3A3494"/>
@@ -932,17 +1926,210 @@
       </w:pPr>
     </w:lvl>
   </w:abstractNum>
+  <w:abstractNum w:abstractNumId="7">
+    <w:nsid w:val="6FB708AD"/>
+    <w:multiLevelType w:val="hybridMultilevel"/>
+    <w:tmpl w:val="FE000218"/>
+    <w:lvl w:ilvl="0" w:tplc="0409000F">
+      <w:start w:val="1"/>
+      <w:numFmt w:val="decimal"/>
+      <w:lvlText w:val="%1."/>
+      <w:lvlJc w:val="left"/>
+      <w:pPr>
+        <w:ind w:left="720" w:hanging="360"/>
+      </w:pPr>
+      <w:rPr>
+        <w:rFonts w:hint="default"/>
+      </w:rPr>
+    </w:lvl>
+    <w:lvl w:ilvl="1" w:tplc="04090019" w:tentative="1">
+      <w:start w:val="1"/>
+      <w:numFmt w:val="lowerLetter"/>
+      <w:lvlText w:val="%2."/>
+      <w:lvlJc w:val="left"/>
+      <w:pPr>
+        <w:ind w:left="1440" w:hanging="360"/>
+      </w:pPr>
+    </w:lvl>
+    <w:lvl w:ilvl="2" w:tplc="0409001B" w:tentative="1">
+      <w:start w:val="1"/>
+      <w:numFmt w:val="lowerRoman"/>
+      <w:lvlText w:val="%3."/>
+      <w:lvlJc w:val="right"/>
+      <w:pPr>
+        <w:ind w:left="2160" w:hanging="180"/>
+      </w:pPr>
+    </w:lvl>
+    <w:lvl w:ilvl="3" w:tplc="0409000F" w:tentative="1">
+      <w:start w:val="1"/>
+      <w:numFmt w:val="decimal"/>
+      <w:lvlText w:val="%4."/>
+      <w:lvlJc w:val="left"/>
+      <w:pPr>
+        <w:ind w:left="2880" w:hanging="360"/>
+      </w:pPr>
+    </w:lvl>
+    <w:lvl w:ilvl="4" w:tplc="04090019" w:tentative="1">
+      <w:start w:val="1"/>
+      <w:numFmt w:val="lowerLetter"/>
+      <w:lvlText w:val="%5."/>
+      <w:lvlJc w:val="left"/>
+      <w:pPr>
+        <w:ind w:left="3600" w:hanging="360"/>
+      </w:pPr>
+    </w:lvl>
+    <w:lvl w:ilvl="5" w:tplc="0409001B" w:tentative="1">
+      <w:start w:val="1"/>
+      <w:numFmt w:val="lowerRoman"/>
+      <w:lvlText w:val="%6."/>
+      <w:lvlJc w:val="right"/>
+      <w:pPr>
+        <w:ind w:left="4320" w:hanging="180"/>
+      </w:pPr>
+    </w:lvl>
+    <w:lvl w:ilvl="6" w:tplc="0409000F" w:tentative="1">
+      <w:start w:val="1"/>
+      <w:numFmt w:val="decimal"/>
+      <w:lvlText w:val="%7."/>
+      <w:lvlJc w:val="left"/>
+      <w:pPr>
+        <w:ind w:left="5040" w:hanging="360"/>
+      </w:pPr>
+    </w:lvl>
+    <w:lvl w:ilvl="7" w:tplc="04090019" w:tentative="1">
+      <w:start w:val="1"/>
+      <w:numFmt w:val="lowerLetter"/>
+      <w:lvlText w:val="%8."/>
+      <w:lvlJc w:val="left"/>
+      <w:pPr>
+        <w:ind w:left="5760" w:hanging="360"/>
+      </w:pPr>
+    </w:lvl>
+    <w:lvl w:ilvl="8" w:tplc="0409001B" w:tentative="1">
+      <w:start w:val="1"/>
+      <w:numFmt w:val="lowerRoman"/>
+      <w:lvlText w:val="%9."/>
+      <w:lvlJc w:val="right"/>
+      <w:pPr>
+        <w:ind w:left="6480" w:hanging="180"/>
+      </w:pPr>
+    </w:lvl>
+  </w:abstractNum>
+  <w:abstractNum w:abstractNumId="8">
+    <w:nsid w:val="711342B8"/>
+    <w:multiLevelType w:val="hybridMultilevel"/>
+    <w:tmpl w:val="08B8E7C6"/>
+    <w:lvl w:ilvl="0" w:tplc="0409000F">
+      <w:start w:val="1"/>
+      <w:numFmt w:val="decimal"/>
+      <w:lvlText w:val="%1."/>
+      <w:lvlJc w:val="left"/>
+      <w:pPr>
+        <w:ind w:left="720" w:hanging="360"/>
+      </w:pPr>
+      <w:rPr>
+        <w:rFonts w:hint="default"/>
+      </w:rPr>
+    </w:lvl>
+    <w:lvl w:ilvl="1" w:tplc="04090019" w:tentative="1">
+      <w:start w:val="1"/>
+      <w:numFmt w:val="lowerLetter"/>
+      <w:lvlText w:val="%2."/>
+      <w:lvlJc w:val="left"/>
+      <w:pPr>
+        <w:ind w:left="1440" w:hanging="360"/>
+      </w:pPr>
+    </w:lvl>
+    <w:lvl w:ilvl="2" w:tplc="0409001B" w:tentative="1">
+      <w:start w:val="1"/>
+      <w:numFmt w:val="lowerRoman"/>
+      <w:lvlText w:val="%3."/>
+      <w:lvlJc w:val="right"/>
+      <w:pPr>
+        <w:ind w:left="2160" w:hanging="180"/>
+      </w:pPr>
+    </w:lvl>
+    <w:lvl w:ilvl="3" w:tplc="0409000F" w:tentative="1">
+      <w:start w:val="1"/>
+      <w:numFmt w:val="decimal"/>
+      <w:lvlText w:val="%4."/>
+      <w:lvlJc w:val="left"/>
+      <w:pPr>
+        <w:ind w:left="2880" w:hanging="360"/>
+      </w:pPr>
+    </w:lvl>
+    <w:lvl w:ilvl="4" w:tplc="04090019" w:tentative="1">
+      <w:start w:val="1"/>
+      <w:numFmt w:val="lowerLetter"/>
+      <w:lvlText w:val="%5."/>
+      <w:lvlJc w:val="left"/>
+      <w:pPr>
+        <w:ind w:left="3600" w:hanging="360"/>
+      </w:pPr>
+    </w:lvl>
+    <w:lvl w:ilvl="5" w:tplc="0409001B" w:tentative="1">
+      <w:start w:val="1"/>
+      <w:numFmt w:val="lowerRoman"/>
+      <w:lvlText w:val="%6."/>
+      <w:lvlJc w:val="right"/>
+      <w:pPr>
+        <w:ind w:left="4320" w:hanging="180"/>
+      </w:pPr>
+    </w:lvl>
+    <w:lvl w:ilvl="6" w:tplc="0409000F" w:tentative="1">
+      <w:start w:val="1"/>
+      <w:numFmt w:val="decimal"/>
+      <w:lvlText w:val="%7."/>
+      <w:lvlJc w:val="left"/>
+      <w:pPr>
+        <w:ind w:left="5040" w:hanging="360"/>
+      </w:pPr>
+    </w:lvl>
+    <w:lvl w:ilvl="7" w:tplc="04090019" w:tentative="1">
+      <w:start w:val="1"/>
+      <w:numFmt w:val="lowerLetter"/>
+      <w:lvlText w:val="%8."/>
+      <w:lvlJc w:val="left"/>
+      <w:pPr>
+        <w:ind w:left="5760" w:hanging="360"/>
+      </w:pPr>
+    </w:lvl>
+    <w:lvl w:ilvl="8" w:tplc="0409001B" w:tentative="1">
+      <w:start w:val="1"/>
+      <w:numFmt w:val="lowerRoman"/>
+      <w:lvlText w:val="%9."/>
+      <w:lvlJc w:val="right"/>
+      <w:pPr>
+        <w:ind w:left="6480" w:hanging="180"/>
+      </w:pPr>
+    </w:lvl>
+  </w:abstractNum>
   <w:num w:numId="1">
+    <w:abstractNumId w:val="3"/>
+  </w:num>
+  <w:num w:numId="2">
     <w:abstractNumId w:val="2"/>
   </w:num>
-  <w:num w:numId="2">
-    <w:abstractNumId w:val="1"/>
-  </w:num>
   <w:num w:numId="3">
-    <w:abstractNumId w:val="3"/>
+    <w:abstractNumId w:val="6"/>
   </w:num>
   <w:num w:numId="4">
     <w:abstractNumId w:val="0"/>
+  </w:num>
+  <w:num w:numId="5">
+    <w:abstractNumId w:val="5"/>
+  </w:num>
+  <w:num w:numId="6">
+    <w:abstractNumId w:val="8"/>
+  </w:num>
+  <w:num w:numId="7">
+    <w:abstractNumId w:val="1"/>
+  </w:num>
+  <w:num w:numId="8">
+    <w:abstractNumId w:val="4"/>
+  </w:num>
+  <w:num w:numId="9">
+    <w:abstractNumId w:val="7"/>
   </w:num>
 </w:numbering>
 </file>
@@ -1344,7 +2531,6 @@
   <w:style w:type="character" w:default="1" w:styleId="DefaultParagraphFont">
     <w:name w:val="Default Paragraph Font"/>
     <w:uiPriority w:val="1"/>
-    <w:semiHidden/>
     <w:unhideWhenUsed/>
   </w:style>
   <w:style w:type="table" w:default="1" w:styleId="TableNormal">

</xml_diff>